<commit_message>
Actualizacion Anular Solicitud y Bitacora
</commit_message>
<xml_diff>
--- a/Documentación/Bitácoras/Bitácora - Andrés Eduardo.docx
+++ b/Documentación/Bitácoras/Bitácora - Andrés Eduardo.docx
@@ -1967,11 +1967,22 @@
           </w:tcPr>
           <w:p>
             <w:pPr>
+              <w:pStyle w:val="Prrafodelista"/>
+              <w:numPr>
+                <w:ilvl w:val="0"/>
+                <w:numId w:val="13"/>
+              </w:numPr>
               <w:cnfStyle w:val="000000000000"/>
               <w:rPr>
                 <w:lang w:val="es-CR"/>
               </w:rPr>
             </w:pPr>
+            <w:r>
+              <w:rPr>
+                <w:lang w:val="es-CR"/>
+              </w:rPr>
+              <w:t>Desarrollo de formulario de inclusión para aplicación Android.</w:t>
+            </w:r>
           </w:p>
         </w:tc>
       </w:tr>
@@ -2066,23 +2077,60 @@
           </w:tcPr>
           <w:p>
             <w:pPr>
-              <w:rPr>
-                <w:lang w:val="es-CR"/>
-              </w:rPr>
-            </w:pPr>
-          </w:p>
-        </w:tc>
-        <w:tc>
-          <w:tcPr>
-            <w:tcW w:w="4675" w:type="dxa"/>
-          </w:tcPr>
-          <w:p>
-            <w:pPr>
+              <w:jc w:val="center"/>
+              <w:rPr>
+                <w:lang w:val="es-CR"/>
+              </w:rPr>
+            </w:pPr>
+            <w:r>
+              <w:rPr>
+                <w:lang w:val="es-CR"/>
+              </w:rPr>
+              <w:t>01/07/2014</w:t>
+            </w:r>
+          </w:p>
+        </w:tc>
+        <w:tc>
+          <w:tcPr>
+            <w:tcW w:w="4675" w:type="dxa"/>
+          </w:tcPr>
+          <w:p>
+            <w:pPr>
+              <w:pStyle w:val="Prrafodelista"/>
+              <w:numPr>
+                <w:ilvl w:val="0"/>
+                <w:numId w:val="13"/>
+              </w:numPr>
               <w:cnfStyle w:val="000000100000"/>
               <w:rPr>
                 <w:lang w:val="es-CR"/>
               </w:rPr>
             </w:pPr>
+            <w:r>
+              <w:rPr>
+                <w:lang w:val="es-CR"/>
+              </w:rPr>
+              <w:t>Desarrollo de pantallas de formulario de inclusión para aplicación Android.</w:t>
+            </w:r>
+          </w:p>
+          <w:p>
+            <w:pPr>
+              <w:pStyle w:val="Prrafodelista"/>
+              <w:numPr>
+                <w:ilvl w:val="0"/>
+                <w:numId w:val="13"/>
+              </w:numPr>
+              <w:cnfStyle w:val="000000100000"/>
+              <w:rPr>
+                <w:lang w:val="es-CR"/>
+              </w:rPr>
+            </w:pPr>
+            <w:r>
+              <w:rPr>
+                <w:lang w:val="es-CR"/>
+              </w:rPr>
+              <w:t>Trabajo de conexión de web services con aplicación Android.</w:t>
+            </w:r>
           </w:p>
         </w:tc>
       </w:tr>
@@ -2094,23 +2142,103 @@
           </w:tcPr>
           <w:p>
             <w:pPr>
-              <w:rPr>
-                <w:lang w:val="es-CR"/>
-              </w:rPr>
-            </w:pPr>
-          </w:p>
-        </w:tc>
-        <w:tc>
-          <w:tcPr>
-            <w:tcW w:w="4675" w:type="dxa"/>
-          </w:tcPr>
-          <w:p>
-            <w:pPr>
+              <w:jc w:val="center"/>
+              <w:rPr>
+                <w:lang w:val="es-CR"/>
+              </w:rPr>
+            </w:pPr>
+            <w:r>
+              <w:rPr>
+                <w:lang w:val="es-CR"/>
+              </w:rPr>
+              <w:t>01/08/2014</w:t>
+            </w:r>
+          </w:p>
+        </w:tc>
+        <w:tc>
+          <w:tcPr>
+            <w:tcW w:w="4675" w:type="dxa"/>
+          </w:tcPr>
+          <w:p>
+            <w:pPr>
+              <w:pStyle w:val="Prrafodelista"/>
+              <w:numPr>
+                <w:ilvl w:val="0"/>
+                <w:numId w:val="14"/>
+              </w:numPr>
               <w:cnfStyle w:val="000000000000"/>
               <w:rPr>
                 <w:lang w:val="es-CR"/>
               </w:rPr>
             </w:pPr>
+            <w:r>
+              <w:rPr>
+                <w:lang w:val="es-CR"/>
+              </w:rPr>
+              <w:t>Asistir a presentación con el profesor.</w:t>
+            </w:r>
+          </w:p>
+          <w:p>
+            <w:pPr>
+              <w:pStyle w:val="Prrafodelista"/>
+              <w:numPr>
+                <w:ilvl w:val="0"/>
+                <w:numId w:val="14"/>
+              </w:numPr>
+              <w:cnfStyle w:val="000000000000"/>
+              <w:rPr>
+                <w:lang w:val="es-CR"/>
+              </w:rPr>
+            </w:pPr>
+            <w:r>
+              <w:rPr>
+                <w:lang w:val="es-CR"/>
+              </w:rPr>
+              <w:t>Correcciones leves a formulario de aplicación Android.</w:t>
+            </w:r>
+          </w:p>
+          <w:p>
+            <w:pPr>
+              <w:pStyle w:val="Prrafodelista"/>
+              <w:numPr>
+                <w:ilvl w:val="0"/>
+                <w:numId w:val="14"/>
+              </w:numPr>
+              <w:cnfStyle w:val="000000000000"/>
+              <w:rPr>
+                <w:lang w:val="es-CR"/>
+              </w:rPr>
+            </w:pPr>
+            <w:r>
+              <w:rPr>
+                <w:lang w:val="es-CR"/>
+              </w:rPr>
+              <w:t>Desarrollo de secciones “Requisitos de hardware”, “Instalación del sistema”, “Configuración del sistema”</w:t>
+            </w:r>
+            <w:r>
+              <w:rPr>
+                <w:lang w:val="es-CR"/>
+              </w:rPr>
+              <w:t>,</w:t>
+            </w:r>
+            <w:r>
+              <w:rPr>
+                <w:lang w:val="es-CR"/>
+              </w:rPr>
+              <w:t xml:space="preserve"> “Modificar solicitud”</w:t>
+            </w:r>
+            <w:r>
+              <w:rPr>
+                <w:lang w:val="es-CR"/>
+              </w:rPr>
+              <w:t xml:space="preserve"> y “Anular solicitud”</w:t>
+            </w:r>
+            <w:r>
+              <w:rPr>
+                <w:lang w:val="es-CR"/>
+              </w:rPr>
+              <w:t xml:space="preserve"> del MU01.</w:t>
+            </w:r>
           </w:p>
         </w:tc>
       </w:tr>
@@ -2588,7 +2716,7 @@
 
 <file path=word/endnotes.xml><?xml version="1.0" encoding="utf-8"?>
 <w:endnotes xmlns:ve="http://schemas.openxmlformats.org/markup-compatibility/2006" xmlns:o="urn:schemas-microsoft-com:office:office" xmlns:r="http://schemas.openxmlformats.org/officeDocument/2006/relationships" xmlns:m="http://schemas.openxmlformats.org/officeDocument/2006/math" xmlns:v="urn:schemas-microsoft-com:vml" xmlns:wp="http://schemas.openxmlformats.org/drawingml/2006/wordprocessingDrawing" xmlns:w10="urn:schemas-microsoft-com:office:word" xmlns:w="http://schemas.openxmlformats.org/wordprocessingml/2006/main" xmlns:wne="http://schemas.microsoft.com/office/word/2006/wordml">
-  <w:endnote w:type="separator" w:id="0">
+  <w:endnote w:type="separator" w:id="-1">
     <w:p>
       <w:pPr>
         <w:spacing w:after="0" w:line="240" w:lineRule="auto"/>
@@ -2598,7 +2726,7 @@
       </w:r>
     </w:p>
   </w:endnote>
-  <w:endnote w:type="continuationSeparator" w:id="1">
+  <w:endnote w:type="continuationSeparator" w:id="0">
     <w:p>
       <w:pPr>
         <w:spacing w:after="0" w:line="240" w:lineRule="auto"/>
@@ -2613,7 +2741,7 @@
 
 <file path=word/footnotes.xml><?xml version="1.0" encoding="utf-8"?>
 <w:footnotes xmlns:ve="http://schemas.openxmlformats.org/markup-compatibility/2006" xmlns:o="urn:schemas-microsoft-com:office:office" xmlns:r="http://schemas.openxmlformats.org/officeDocument/2006/relationships" xmlns:m="http://schemas.openxmlformats.org/officeDocument/2006/math" xmlns:v="urn:schemas-microsoft-com:vml" xmlns:wp="http://schemas.openxmlformats.org/drawingml/2006/wordprocessingDrawing" xmlns:w10="urn:schemas-microsoft-com:office:word" xmlns:w="http://schemas.openxmlformats.org/wordprocessingml/2006/main" xmlns:wne="http://schemas.microsoft.com/office/word/2006/wordml">
-  <w:footnote w:type="separator" w:id="0">
+  <w:footnote w:type="separator" w:id="-1">
     <w:p>
       <w:pPr>
         <w:spacing w:after="0" w:line="240" w:lineRule="auto"/>
@@ -2623,7 +2751,7 @@
       </w:r>
     </w:p>
   </w:footnote>
-  <w:footnote w:type="continuationSeparator" w:id="1">
+  <w:footnote w:type="continuationSeparator" w:id="0">
     <w:p>
       <w:pPr>
         <w:spacing w:after="0" w:line="240" w:lineRule="auto"/>
@@ -2658,6 +2786,119 @@
 <file path=word/numbering.xml><?xml version="1.0" encoding="utf-8"?>
 <w:numbering xmlns:ve="http://schemas.openxmlformats.org/markup-compatibility/2006" xmlns:o="urn:schemas-microsoft-com:office:office" xmlns:r="http://schemas.openxmlformats.org/officeDocument/2006/relationships" xmlns:m="http://schemas.openxmlformats.org/officeDocument/2006/math" xmlns:v="urn:schemas-microsoft-com:vml" xmlns:wp="http://schemas.openxmlformats.org/drawingml/2006/wordprocessingDrawing" xmlns:w10="urn:schemas-microsoft-com:office:word" xmlns:w="http://schemas.openxmlformats.org/wordprocessingml/2006/main" xmlns:wne="http://schemas.microsoft.com/office/word/2006/wordml">
   <w:abstractNum w:abstractNumId="0">
+    <w:nsid w:val="009D2455"/>
+    <w:multiLevelType w:val="hybridMultilevel"/>
+    <w:tmpl w:val="DD36F62C"/>
+    <w:lvl w:ilvl="0" w:tplc="140A000D">
+      <w:start w:val="1"/>
+      <w:numFmt w:val="bullet"/>
+      <w:lvlText w:val=""/>
+      <w:lvlJc w:val="left"/>
+      <w:pPr>
+        <w:ind w:left="720" w:hanging="360"/>
+      </w:pPr>
+      <w:rPr>
+        <w:rFonts w:ascii="Wingdings" w:hAnsi="Wingdings" w:hint="default"/>
+      </w:rPr>
+    </w:lvl>
+    <w:lvl w:ilvl="1" w:tplc="140A0003" w:tentative="1">
+      <w:start w:val="1"/>
+      <w:numFmt w:val="bullet"/>
+      <w:lvlText w:val="o"/>
+      <w:lvlJc w:val="left"/>
+      <w:pPr>
+        <w:ind w:left="1440" w:hanging="360"/>
+      </w:pPr>
+      <w:rPr>
+        <w:rFonts w:ascii="Courier New" w:hAnsi="Courier New" w:cs="Courier New" w:hint="default"/>
+      </w:rPr>
+    </w:lvl>
+    <w:lvl w:ilvl="2" w:tplc="140A0005" w:tentative="1">
+      <w:start w:val="1"/>
+      <w:numFmt w:val="bullet"/>
+      <w:lvlText w:val=""/>
+      <w:lvlJc w:val="left"/>
+      <w:pPr>
+        <w:ind w:left="2160" w:hanging="360"/>
+      </w:pPr>
+      <w:rPr>
+        <w:rFonts w:ascii="Wingdings" w:hAnsi="Wingdings" w:hint="default"/>
+      </w:rPr>
+    </w:lvl>
+    <w:lvl w:ilvl="3" w:tplc="140A0001" w:tentative="1">
+      <w:start w:val="1"/>
+      <w:numFmt w:val="bullet"/>
+      <w:lvlText w:val=""/>
+      <w:lvlJc w:val="left"/>
+      <w:pPr>
+        <w:ind w:left="2880" w:hanging="360"/>
+      </w:pPr>
+      <w:rPr>
+        <w:rFonts w:ascii="Symbol" w:hAnsi="Symbol" w:hint="default"/>
+      </w:rPr>
+    </w:lvl>
+    <w:lvl w:ilvl="4" w:tplc="140A0003" w:tentative="1">
+      <w:start w:val="1"/>
+      <w:numFmt w:val="bullet"/>
+      <w:lvlText w:val="o"/>
+      <w:lvlJc w:val="left"/>
+      <w:pPr>
+        <w:ind w:left="3600" w:hanging="360"/>
+      </w:pPr>
+      <w:rPr>
+        <w:rFonts w:ascii="Courier New" w:hAnsi="Courier New" w:cs="Courier New" w:hint="default"/>
+      </w:rPr>
+    </w:lvl>
+    <w:lvl w:ilvl="5" w:tplc="140A0005" w:tentative="1">
+      <w:start w:val="1"/>
+      <w:numFmt w:val="bullet"/>
+      <w:lvlText w:val=""/>
+      <w:lvlJc w:val="left"/>
+      <w:pPr>
+        <w:ind w:left="4320" w:hanging="360"/>
+      </w:pPr>
+      <w:rPr>
+        <w:rFonts w:ascii="Wingdings" w:hAnsi="Wingdings" w:hint="default"/>
+      </w:rPr>
+    </w:lvl>
+    <w:lvl w:ilvl="6" w:tplc="140A0001" w:tentative="1">
+      <w:start w:val="1"/>
+      <w:numFmt w:val="bullet"/>
+      <w:lvlText w:val=""/>
+      <w:lvlJc w:val="left"/>
+      <w:pPr>
+        <w:ind w:left="5040" w:hanging="360"/>
+      </w:pPr>
+      <w:rPr>
+        <w:rFonts w:ascii="Symbol" w:hAnsi="Symbol" w:hint="default"/>
+      </w:rPr>
+    </w:lvl>
+    <w:lvl w:ilvl="7" w:tplc="140A0003" w:tentative="1">
+      <w:start w:val="1"/>
+      <w:numFmt w:val="bullet"/>
+      <w:lvlText w:val="o"/>
+      <w:lvlJc w:val="left"/>
+      <w:pPr>
+        <w:ind w:left="5760" w:hanging="360"/>
+      </w:pPr>
+      <w:rPr>
+        <w:rFonts w:ascii="Courier New" w:hAnsi="Courier New" w:cs="Courier New" w:hint="default"/>
+      </w:rPr>
+    </w:lvl>
+    <w:lvl w:ilvl="8" w:tplc="140A0005" w:tentative="1">
+      <w:start w:val="1"/>
+      <w:numFmt w:val="bullet"/>
+      <w:lvlText w:val=""/>
+      <w:lvlJc w:val="left"/>
+      <w:pPr>
+        <w:ind w:left="6480" w:hanging="360"/>
+      </w:pPr>
+      <w:rPr>
+        <w:rFonts w:ascii="Wingdings" w:hAnsi="Wingdings" w:hint="default"/>
+      </w:rPr>
+    </w:lvl>
+  </w:abstractNum>
+  <w:abstractNum w:abstractNumId="1">
     <w:nsid w:val="0C5C663B"/>
     <w:multiLevelType w:val="hybridMultilevel"/>
     <w:tmpl w:val="3F6227AE"/>
@@ -2770,7 +3011,7 @@
       </w:rPr>
     </w:lvl>
   </w:abstractNum>
-  <w:abstractNum w:abstractNumId="1">
+  <w:abstractNum w:abstractNumId="2">
     <w:nsid w:val="0D0237AA"/>
     <w:multiLevelType w:val="hybridMultilevel"/>
     <w:tmpl w:val="72AA4138"/>
@@ -2883,7 +3124,7 @@
       </w:rPr>
     </w:lvl>
   </w:abstractNum>
-  <w:abstractNum w:abstractNumId="2">
+  <w:abstractNum w:abstractNumId="3">
     <w:nsid w:val="18134FB3"/>
     <w:multiLevelType w:val="hybridMultilevel"/>
     <w:tmpl w:val="752E0A32"/>
@@ -2996,7 +3237,7 @@
       </w:rPr>
     </w:lvl>
   </w:abstractNum>
-  <w:abstractNum w:abstractNumId="3">
+  <w:abstractNum w:abstractNumId="4">
     <w:nsid w:val="1C4B1861"/>
     <w:multiLevelType w:val="hybridMultilevel"/>
     <w:tmpl w:val="4A3C44C2"/>
@@ -3109,7 +3350,7 @@
       </w:rPr>
     </w:lvl>
   </w:abstractNum>
-  <w:abstractNum w:abstractNumId="4">
+  <w:abstractNum w:abstractNumId="5">
     <w:nsid w:val="31141A6F"/>
     <w:multiLevelType w:val="hybridMultilevel"/>
     <w:tmpl w:val="70C48532"/>
@@ -3222,7 +3463,7 @@
       </w:rPr>
     </w:lvl>
   </w:abstractNum>
-  <w:abstractNum w:abstractNumId="5">
+  <w:abstractNum w:abstractNumId="6">
     <w:nsid w:val="343E5BAD"/>
     <w:multiLevelType w:val="hybridMultilevel"/>
     <w:tmpl w:val="8D347006"/>
@@ -3335,7 +3576,120 @@
       </w:rPr>
     </w:lvl>
   </w:abstractNum>
-  <w:abstractNum w:abstractNumId="6">
+  <w:abstractNum w:abstractNumId="7">
+    <w:nsid w:val="373A730C"/>
+    <w:multiLevelType w:val="hybridMultilevel"/>
+    <w:tmpl w:val="DDE8CAE8"/>
+    <w:lvl w:ilvl="0" w:tplc="140A000D">
+      <w:start w:val="1"/>
+      <w:numFmt w:val="bullet"/>
+      <w:lvlText w:val=""/>
+      <w:lvlJc w:val="left"/>
+      <w:pPr>
+        <w:ind w:left="720" w:hanging="360"/>
+      </w:pPr>
+      <w:rPr>
+        <w:rFonts w:ascii="Wingdings" w:hAnsi="Wingdings" w:hint="default"/>
+      </w:rPr>
+    </w:lvl>
+    <w:lvl w:ilvl="1" w:tplc="140A0003" w:tentative="1">
+      <w:start w:val="1"/>
+      <w:numFmt w:val="bullet"/>
+      <w:lvlText w:val="o"/>
+      <w:lvlJc w:val="left"/>
+      <w:pPr>
+        <w:ind w:left="1440" w:hanging="360"/>
+      </w:pPr>
+      <w:rPr>
+        <w:rFonts w:ascii="Courier New" w:hAnsi="Courier New" w:cs="Courier New" w:hint="default"/>
+      </w:rPr>
+    </w:lvl>
+    <w:lvl w:ilvl="2" w:tplc="140A0005" w:tentative="1">
+      <w:start w:val="1"/>
+      <w:numFmt w:val="bullet"/>
+      <w:lvlText w:val=""/>
+      <w:lvlJc w:val="left"/>
+      <w:pPr>
+        <w:ind w:left="2160" w:hanging="360"/>
+      </w:pPr>
+      <w:rPr>
+        <w:rFonts w:ascii="Wingdings" w:hAnsi="Wingdings" w:hint="default"/>
+      </w:rPr>
+    </w:lvl>
+    <w:lvl w:ilvl="3" w:tplc="140A0001" w:tentative="1">
+      <w:start w:val="1"/>
+      <w:numFmt w:val="bullet"/>
+      <w:lvlText w:val=""/>
+      <w:lvlJc w:val="left"/>
+      <w:pPr>
+        <w:ind w:left="2880" w:hanging="360"/>
+      </w:pPr>
+      <w:rPr>
+        <w:rFonts w:ascii="Symbol" w:hAnsi="Symbol" w:hint="default"/>
+      </w:rPr>
+    </w:lvl>
+    <w:lvl w:ilvl="4" w:tplc="140A0003" w:tentative="1">
+      <w:start w:val="1"/>
+      <w:numFmt w:val="bullet"/>
+      <w:lvlText w:val="o"/>
+      <w:lvlJc w:val="left"/>
+      <w:pPr>
+        <w:ind w:left="3600" w:hanging="360"/>
+      </w:pPr>
+      <w:rPr>
+        <w:rFonts w:ascii="Courier New" w:hAnsi="Courier New" w:cs="Courier New" w:hint="default"/>
+      </w:rPr>
+    </w:lvl>
+    <w:lvl w:ilvl="5" w:tplc="140A0005" w:tentative="1">
+      <w:start w:val="1"/>
+      <w:numFmt w:val="bullet"/>
+      <w:lvlText w:val=""/>
+      <w:lvlJc w:val="left"/>
+      <w:pPr>
+        <w:ind w:left="4320" w:hanging="360"/>
+      </w:pPr>
+      <w:rPr>
+        <w:rFonts w:ascii="Wingdings" w:hAnsi="Wingdings" w:hint="default"/>
+      </w:rPr>
+    </w:lvl>
+    <w:lvl w:ilvl="6" w:tplc="140A0001" w:tentative="1">
+      <w:start w:val="1"/>
+      <w:numFmt w:val="bullet"/>
+      <w:lvlText w:val=""/>
+      <w:lvlJc w:val="left"/>
+      <w:pPr>
+        <w:ind w:left="5040" w:hanging="360"/>
+      </w:pPr>
+      <w:rPr>
+        <w:rFonts w:ascii="Symbol" w:hAnsi="Symbol" w:hint="default"/>
+      </w:rPr>
+    </w:lvl>
+    <w:lvl w:ilvl="7" w:tplc="140A0003" w:tentative="1">
+      <w:start w:val="1"/>
+      <w:numFmt w:val="bullet"/>
+      <w:lvlText w:val="o"/>
+      <w:lvlJc w:val="left"/>
+      <w:pPr>
+        <w:ind w:left="5760" w:hanging="360"/>
+      </w:pPr>
+      <w:rPr>
+        <w:rFonts w:ascii="Courier New" w:hAnsi="Courier New" w:cs="Courier New" w:hint="default"/>
+      </w:rPr>
+    </w:lvl>
+    <w:lvl w:ilvl="8" w:tplc="140A0005" w:tentative="1">
+      <w:start w:val="1"/>
+      <w:numFmt w:val="bullet"/>
+      <w:lvlText w:val=""/>
+      <w:lvlJc w:val="left"/>
+      <w:pPr>
+        <w:ind w:left="6480" w:hanging="360"/>
+      </w:pPr>
+      <w:rPr>
+        <w:rFonts w:ascii="Wingdings" w:hAnsi="Wingdings" w:hint="default"/>
+      </w:rPr>
+    </w:lvl>
+  </w:abstractNum>
+  <w:abstractNum w:abstractNumId="8">
     <w:nsid w:val="4219733F"/>
     <w:multiLevelType w:val="hybridMultilevel"/>
     <w:tmpl w:val="42B474BA"/>
@@ -3448,7 +3802,7 @@
       </w:rPr>
     </w:lvl>
   </w:abstractNum>
-  <w:abstractNum w:abstractNumId="7">
+  <w:abstractNum w:abstractNumId="9">
     <w:nsid w:val="43AB45EA"/>
     <w:multiLevelType w:val="hybridMultilevel"/>
     <w:tmpl w:val="DF1CB2C4"/>
@@ -3561,7 +3915,7 @@
       </w:rPr>
     </w:lvl>
   </w:abstractNum>
-  <w:abstractNum w:abstractNumId="8">
+  <w:abstractNum w:abstractNumId="10">
     <w:nsid w:val="59B9444C"/>
     <w:multiLevelType w:val="hybridMultilevel"/>
     <w:tmpl w:val="C62043C6"/>
@@ -3674,7 +4028,7 @@
       </w:rPr>
     </w:lvl>
   </w:abstractNum>
-  <w:abstractNum w:abstractNumId="9">
+  <w:abstractNum w:abstractNumId="11">
     <w:nsid w:val="650D7E8B"/>
     <w:multiLevelType w:val="hybridMultilevel"/>
     <w:tmpl w:val="FD7AF324"/>
@@ -3787,7 +4141,7 @@
       </w:rPr>
     </w:lvl>
   </w:abstractNum>
-  <w:abstractNum w:abstractNumId="10">
+  <w:abstractNum w:abstractNumId="12">
     <w:nsid w:val="79394466"/>
     <w:multiLevelType w:val="hybridMultilevel"/>
     <w:tmpl w:val="9B6A9E98"/>
@@ -3900,7 +4254,7 @@
       </w:rPr>
     </w:lvl>
   </w:abstractNum>
-  <w:abstractNum w:abstractNumId="11">
+  <w:abstractNum w:abstractNumId="13">
     <w:nsid w:val="7F6B12F7"/>
     <w:multiLevelType w:val="hybridMultilevel"/>
     <w:tmpl w:val="0644CFAE"/>
@@ -4014,40 +4368,46 @@
     </w:lvl>
   </w:abstractNum>
   <w:num w:numId="1">
+    <w:abstractNumId w:val="2"/>
+  </w:num>
+  <w:num w:numId="2">
     <w:abstractNumId w:val="1"/>
   </w:num>
-  <w:num w:numId="2">
+  <w:num w:numId="3">
+    <w:abstractNumId w:val="12"/>
+  </w:num>
+  <w:num w:numId="4">
+    <w:abstractNumId w:val="13"/>
+  </w:num>
+  <w:num w:numId="5">
+    <w:abstractNumId w:val="11"/>
+  </w:num>
+  <w:num w:numId="6">
+    <w:abstractNumId w:val="5"/>
+  </w:num>
+  <w:num w:numId="7">
+    <w:abstractNumId w:val="9"/>
+  </w:num>
+  <w:num w:numId="8">
+    <w:abstractNumId w:val="4"/>
+  </w:num>
+  <w:num w:numId="9">
+    <w:abstractNumId w:val="3"/>
+  </w:num>
+  <w:num w:numId="10">
+    <w:abstractNumId w:val="8"/>
+  </w:num>
+  <w:num w:numId="11">
+    <w:abstractNumId w:val="6"/>
+  </w:num>
+  <w:num w:numId="12">
+    <w:abstractNumId w:val="10"/>
+  </w:num>
+  <w:num w:numId="13">
     <w:abstractNumId w:val="0"/>
   </w:num>
-  <w:num w:numId="3">
-    <w:abstractNumId w:val="10"/>
-  </w:num>
-  <w:num w:numId="4">
-    <w:abstractNumId w:val="11"/>
-  </w:num>
-  <w:num w:numId="5">
-    <w:abstractNumId w:val="9"/>
-  </w:num>
-  <w:num w:numId="6">
-    <w:abstractNumId w:val="4"/>
-  </w:num>
-  <w:num w:numId="7">
+  <w:num w:numId="14">
     <w:abstractNumId w:val="7"/>
-  </w:num>
-  <w:num w:numId="8">
-    <w:abstractNumId w:val="3"/>
-  </w:num>
-  <w:num w:numId="9">
-    <w:abstractNumId w:val="2"/>
-  </w:num>
-  <w:num w:numId="10">
-    <w:abstractNumId w:val="6"/>
-  </w:num>
-  <w:num w:numId="11">
-    <w:abstractNumId w:val="5"/>
-  </w:num>
-  <w:num w:numId="12">
-    <w:abstractNumId w:val="8"/>
   </w:num>
 </w:numbering>
 </file>

</xml_diff>